<commit_message>
updated user interface and use case diagrams
</commit_message>
<xml_diff>
--- a/Software Design Document.docx
+++ b/Software Design Document.docx
@@ -33,15 +33,7 @@
         <w:br/>
       </w:r>
       <w:r>
-        <w:t xml:space="preserve">Ryan Chang </w:t>
-      </w:r>
-      <w:proofErr w:type="spellStart"/>
-      <w:r>
-        <w:t>Hee</w:t>
-      </w:r>
-      <w:proofErr w:type="spellEnd"/>
-      <w:r>
-        <w:t xml:space="preserve"> Kim </w:t>
+        <w:t xml:space="preserve">Ryan Chang Hee Kim </w:t>
       </w:r>
       <w:r>
         <w:t>(S</w:t>
@@ -1339,21 +1331,7 @@
         <w:rPr>
           <w:color w:val="FF0000"/>
         </w:rPr>
-        <w:t xml:space="preserve"> to be able to do? This should all be from the end </w:t>
-      </w:r>
-      <w:proofErr w:type="gramStart"/>
-      <w:r>
-        <w:rPr>
-          <w:color w:val="FF0000"/>
-        </w:rPr>
-        <w:t>users</w:t>
-      </w:r>
-      <w:proofErr w:type="gramEnd"/>
-      <w:r>
-        <w:rPr>
-          <w:color w:val="FF0000"/>
-        </w:rPr>
-        <w:t xml:space="preserve"> perspective. </w:t>
+        <w:t xml:space="preserve"> to be able to do? This should all be from the end users perspective. </w:t>
       </w:r>
       <w:r>
         <w:rPr>
@@ -1379,23 +1357,7 @@
           <w:b/>
           <w:color w:val="FF0000"/>
         </w:rPr>
-        <w:t xml:space="preserve">Assignment </w:t>
-      </w:r>
-      <w:proofErr w:type="gramStart"/>
-      <w:r>
-        <w:rPr>
-          <w:b/>
-          <w:color w:val="FF0000"/>
-        </w:rPr>
-        <w:t>note</w:t>
-      </w:r>
-      <w:proofErr w:type="gramEnd"/>
-      <w:r>
-        <w:rPr>
-          <w:b/>
-          <w:color w:val="FF0000"/>
-        </w:rPr>
-        <w:t>: You have not been given a client/user, so you can make one up. Who do you think would be using your software?</w:t>
+        <w:t>Assignment note: You have not been given a client/user, so you can make one up. Who do you think would be using your software?</w:t>
       </w:r>
     </w:p>
     <w:p>
@@ -1430,13 +1392,8 @@
         </w:rPr>
       </w:pPr>
       <w:r>
-        <w:t xml:space="preserve">Displaying data: </w:t>
-      </w:r>
-      <w:proofErr w:type="gramStart"/>
-      <w:r>
-        <w:t>Output..</w:t>
-      </w:r>
-      <w:proofErr w:type="gramEnd"/>
+        <w:t>Displaying data: Output..</w:t>
+      </w:r>
     </w:p>
     <w:p/>
     <w:p>
@@ -1680,7 +1637,62 @@
         <w:t>provide some use cases showing how people may use your software.</w:t>
       </w:r>
     </w:p>
-    <w:p/>
+    <w:p>
+      <w:r>
+        <w:rPr>
+          <w:noProof/>
+        </w:rPr>
+        <w:lastRenderedPageBreak/>
+        <w:drawing>
+          <wp:inline distT="0" distB="0" distL="0" distR="0" wp14:anchorId="4C0D84FB" wp14:editId="35709AB7">
+            <wp:extent cx="4591050" cy="4010025"/>
+            <wp:effectExtent l="0" t="0" r="0" b="0"/>
+            <wp:docPr id="2" name="Picture 2"/>
+            <wp:cNvGraphicFramePr>
+              <a:graphicFrameLocks xmlns:a="http://schemas.openxmlformats.org/drawingml/2006/main" noChangeAspect="1"/>
+            </wp:cNvGraphicFramePr>
+            <a:graphic xmlns:a="http://schemas.openxmlformats.org/drawingml/2006/main">
+              <a:graphicData uri="http://schemas.openxmlformats.org/drawingml/2006/picture">
+                <pic:pic xmlns:pic="http://schemas.openxmlformats.org/drawingml/2006/picture">
+                  <pic:nvPicPr>
+                    <pic:cNvPr id="0" name="Picture 1"/>
+                    <pic:cNvPicPr>
+                      <a:picLocks noChangeAspect="1" noChangeArrowheads="1"/>
+                    </pic:cNvPicPr>
+                  </pic:nvPicPr>
+                  <pic:blipFill>
+                    <a:blip r:embed="rId6" cstate="print">
+                      <a:extLst>
+                        <a:ext uri="{28A0092B-C50C-407E-A947-70E740481C1C}">
+                          <a14:useLocalDpi xmlns:a14="http://schemas.microsoft.com/office/drawing/2010/main" val="0"/>
+                        </a:ext>
+                      </a:extLst>
+                    </a:blip>
+                    <a:srcRect/>
+                    <a:stretch>
+                      <a:fillRect/>
+                    </a:stretch>
+                  </pic:blipFill>
+                  <pic:spPr bwMode="auto">
+                    <a:xfrm>
+                      <a:off x="0" y="0"/>
+                      <a:ext cx="4591050" cy="4010025"/>
+                    </a:xfrm>
+                    <a:prstGeom prst="rect">
+                      <a:avLst/>
+                    </a:prstGeom>
+                    <a:noFill/>
+                    <a:ln>
+                      <a:noFill/>
+                    </a:ln>
+                  </pic:spPr>
+                </pic:pic>
+              </a:graphicData>
+            </a:graphic>
+          </wp:inline>
+        </w:drawing>
+      </w:r>
+    </w:p>
     <w:p/>
     <w:p/>
     <w:p>
@@ -1760,7 +1772,7 @@
                     </pic:cNvPicPr>
                   </pic:nvPicPr>
                   <pic:blipFill>
-                    <a:blip r:embed="rId6">
+                    <a:blip r:embed="rId7">
                       <a:extLst>
                         <a:ext uri="{28A0092B-C50C-407E-A947-70E740481C1C}">
                           <a14:useLocalDpi xmlns:a14="http://schemas.microsoft.com/office/drawing/2010/main" val="0"/>
@@ -1847,21 +1859,7 @@
         <w:rPr>
           <w:color w:val="FF0000"/>
         </w:rPr>
-        <w:t xml:space="preserve">a brief description of what it </w:t>
-      </w:r>
-      <w:proofErr w:type="gramStart"/>
-      <w:r>
-        <w:rPr>
-          <w:color w:val="FF0000"/>
-        </w:rPr>
-        <w:t>does  (</w:t>
-      </w:r>
-      <w:proofErr w:type="gramEnd"/>
-      <w:r>
-        <w:rPr>
-          <w:color w:val="FF0000"/>
-        </w:rPr>
-        <w:t>1 or 2 sentences);</w:t>
+        <w:t>a brief description of what it does  (1 or 2 sentences);</w:t>
       </w:r>
     </w:p>
     <w:p>
@@ -1897,23 +1895,7 @@
         <w:rPr>
           <w:color w:val="FF0000"/>
         </w:rPr>
-        <w:t>a list of any side effects caused by the function (</w:t>
-      </w:r>
-      <w:proofErr w:type="spellStart"/>
-      <w:proofErr w:type="gramStart"/>
-      <w:r>
-        <w:rPr>
-          <w:color w:val="FF0000"/>
-        </w:rPr>
-        <w:t>ie</w:t>
-      </w:r>
-      <w:proofErr w:type="spellEnd"/>
-      <w:proofErr w:type="gramEnd"/>
-      <w:r>
-        <w:rPr>
-          <w:color w:val="FF0000"/>
-        </w:rPr>
-        <w:t xml:space="preserve"> change global or member variables, changes data passed by reference from calling function etc)</w:t>
+        <w:t>a list of any side effects caused by the function (ie change global or member variables, changes data passed by reference from calling function etc)</w:t>
       </w:r>
     </w:p>
     <w:p>
@@ -2083,23 +2065,7 @@
         <w:rPr>
           <w:color w:val="FF0000"/>
         </w:rPr>
-        <w:t>List of all data structures in the software (</w:t>
-      </w:r>
-      <w:proofErr w:type="spellStart"/>
-      <w:proofErr w:type="gramStart"/>
-      <w:r>
-        <w:rPr>
-          <w:color w:val="FF0000"/>
-        </w:rPr>
-        <w:t>eg</w:t>
-      </w:r>
-      <w:proofErr w:type="spellEnd"/>
-      <w:proofErr w:type="gramEnd"/>
-      <w:r>
-        <w:rPr>
-          <w:color w:val="FF0000"/>
-        </w:rPr>
-        <w:t xml:space="preserve"> linked lists, trees, arrays etc)</w:t>
+        <w:t>List of all data structures in the software (eg linked lists, trees, arrays etc)</w:t>
       </w:r>
       <w:r>
         <w:rPr>
@@ -2205,13 +2171,8 @@
         </w:numPr>
       </w:pPr>
       <w:r>
-        <w:t xml:space="preserve">Record: It </w:t>
-      </w:r>
-      <w:proofErr w:type="gramStart"/>
-      <w:r>
-        <w:t>is  a</w:t>
-      </w:r>
-      <w:proofErr w:type="gramEnd"/>
+        <w:t>Record: It is  a</w:t>
+      </w:r>
       <w:r>
         <w:t xml:space="preserve"> fixed number and sequence and typically indexed by names.</w:t>
       </w:r>
@@ -2497,15 +2458,13 @@
     </w:p>
     <w:p>
       <w:r>
-        <w:t xml:space="preserve">Home page will contain the search bar where they can search any cases or fines form the database. Home page will contain the logo of the company on top-middle of screen. Home page will contain one filter option where user can filter the data according to their needs (for </w:t>
-      </w:r>
-      <w:proofErr w:type="gramStart"/>
-      <w:r>
-        <w:t>e.g.</w:t>
-      </w:r>
-      <w:proofErr w:type="gramEnd"/>
-      <w:r>
-        <w:t xml:space="preserve"> Time, date or the types of building, suburb). User can go through the available data without searching as well.</w:t>
+        <w:t xml:space="preserve">Home page will contain the search bar where they can search any </w:t>
+      </w:r>
+      <w:r>
+        <w:t>types of place user is looking to stay</w:t>
+      </w:r>
+      <w:r>
+        <w:t xml:space="preserve"> form the database. Home page will contain the logo of the company on top-middle of screen. Home page will contain one filter option where user can filter the data according to their needs (for e.g. Time, date or the types of building, suburb). User can go through the available data without searching as well.</w:t>
       </w:r>
     </w:p>
     <w:p/>
@@ -2585,7 +2544,7 @@
                     <pic:cNvPicPr/>
                   </pic:nvPicPr>
                   <pic:blipFill>
-                    <a:blip r:embed="rId7">
+                    <a:blip r:embed="rId8">
                       <a:extLst>
                         <a:ext uri="{28A0092B-C50C-407E-A947-70E740481C1C}">
                           <a14:useLocalDpi xmlns:a14="http://schemas.microsoft.com/office/drawing/2010/main" val="0"/>
@@ -2634,7 +2593,7 @@
                     <pic:cNvPicPr/>
                   </pic:nvPicPr>
                   <pic:blipFill>
-                    <a:blip r:embed="rId8">
+                    <a:blip r:embed="rId9">
                       <a:extLst>
                         <a:ext uri="{28A0092B-C50C-407E-A947-70E740481C1C}">
                           <a14:useLocalDpi xmlns:a14="http://schemas.microsoft.com/office/drawing/2010/main" val="0"/>
@@ -2683,7 +2642,7 @@
                     <pic:cNvPicPr/>
                   </pic:nvPicPr>
                   <pic:blipFill>
-                    <a:blip r:embed="rId9">
+                    <a:blip r:embed="rId10">
                       <a:extLst>
                         <a:ext uri="{28A0092B-C50C-407E-A947-70E740481C1C}">
                           <a14:useLocalDpi xmlns:a14="http://schemas.microsoft.com/office/drawing/2010/main" val="0"/>
@@ -2735,21 +2694,7 @@
         <w:rPr>
           <w:color w:val="FF0000"/>
         </w:rPr>
-        <w:t xml:space="preserve">Detail your visual design: Layout, visual elements, icons, graphics, style, colour, fonts general screen designs. This can be sketches, wireframes, </w:t>
-      </w:r>
-      <w:proofErr w:type="spellStart"/>
-      <w:r>
-        <w:rPr>
-          <w:color w:val="FF0000"/>
-        </w:rPr>
-        <w:t>mockups</w:t>
-      </w:r>
-      <w:proofErr w:type="spellEnd"/>
-      <w:r>
-        <w:rPr>
-          <w:color w:val="FF0000"/>
-        </w:rPr>
-        <w:t xml:space="preserve"> etc, supported by a discussion, explanation, and </w:t>
+        <w:t xml:space="preserve">Detail your visual design: Layout, visual elements, icons, graphics, style, colour, fonts general screen designs. This can be sketches, wireframes, mockups etc, supported by a discussion, explanation, and </w:t>
       </w:r>
       <w:r>
         <w:rPr>
@@ -2776,7 +2721,61 @@
       </w:r>
     </w:p>
     <w:bookmarkEnd w:id="10"/>
-    <w:p/>
+    <w:p>
+      <w:r>
+        <w:rPr>
+          <w:noProof/>
+        </w:rPr>
+        <w:drawing>
+          <wp:inline distT="0" distB="0" distL="0" distR="0" wp14:anchorId="02CDECF1" wp14:editId="7B35B2A8">
+            <wp:extent cx="5731510" cy="3115310"/>
+            <wp:effectExtent l="0" t="0" r="0" b="0"/>
+            <wp:docPr id="3" name="Picture 3"/>
+            <wp:cNvGraphicFramePr>
+              <a:graphicFrameLocks xmlns:a="http://schemas.openxmlformats.org/drawingml/2006/main" noChangeAspect="1"/>
+            </wp:cNvGraphicFramePr>
+            <a:graphic xmlns:a="http://schemas.openxmlformats.org/drawingml/2006/main">
+              <a:graphicData uri="http://schemas.openxmlformats.org/drawingml/2006/picture">
+                <pic:pic xmlns:pic="http://schemas.openxmlformats.org/drawingml/2006/picture">
+                  <pic:nvPicPr>
+                    <pic:cNvPr id="0" name="Picture 3"/>
+                    <pic:cNvPicPr>
+                      <a:picLocks noChangeAspect="1" noChangeArrowheads="1"/>
+                    </pic:cNvPicPr>
+                  </pic:nvPicPr>
+                  <pic:blipFill>
+                    <a:blip r:embed="rId11" cstate="print">
+                      <a:extLst>
+                        <a:ext uri="{28A0092B-C50C-407E-A947-70E740481C1C}">
+                          <a14:useLocalDpi xmlns:a14="http://schemas.microsoft.com/office/drawing/2010/main" val="0"/>
+                        </a:ext>
+                      </a:extLst>
+                    </a:blip>
+                    <a:srcRect/>
+                    <a:stretch>
+                      <a:fillRect/>
+                    </a:stretch>
+                  </pic:blipFill>
+                  <pic:spPr bwMode="auto">
+                    <a:xfrm>
+                      <a:off x="0" y="0"/>
+                      <a:ext cx="5731510" cy="3115310"/>
+                    </a:xfrm>
+                    <a:prstGeom prst="rect">
+                      <a:avLst/>
+                    </a:prstGeom>
+                    <a:noFill/>
+                    <a:ln>
+                      <a:noFill/>
+                    </a:ln>
+                  </pic:spPr>
+                </pic:pic>
+              </a:graphicData>
+            </a:graphic>
+          </wp:inline>
+        </w:drawing>
+      </w:r>
+    </w:p>
     <w:p/>
     <w:sectPr>
       <w:pgSz w:w="11906" w:h="16838"/>

</xml_diff>

<commit_message>
updated user interface and use case diagram
</commit_message>
<xml_diff>
--- a/Software Design Document.docx
+++ b/Software Design Document.docx
@@ -33,7 +33,15 @@
         <w:br/>
       </w:r>
       <w:r>
-        <w:t xml:space="preserve">Ryan Chang Hee Kim </w:t>
+        <w:t xml:space="preserve">Ryan Chang </w:t>
+      </w:r>
+      <w:proofErr w:type="spellStart"/>
+      <w:r>
+        <w:t>Hee</w:t>
+      </w:r>
+      <w:proofErr w:type="spellEnd"/>
+      <w:r>
+        <w:t xml:space="preserve"> Kim </w:t>
       </w:r>
       <w:r>
         <w:t>(S</w:t>
@@ -1331,7 +1339,21 @@
         <w:rPr>
           <w:color w:val="FF0000"/>
         </w:rPr>
-        <w:t xml:space="preserve"> to be able to do? This should all be from the end users perspective. </w:t>
+        <w:t xml:space="preserve"> to be able to do? This should all be from the end </w:t>
+      </w:r>
+      <w:proofErr w:type="gramStart"/>
+      <w:r>
+        <w:rPr>
+          <w:color w:val="FF0000"/>
+        </w:rPr>
+        <w:t>users</w:t>
+      </w:r>
+      <w:proofErr w:type="gramEnd"/>
+      <w:r>
+        <w:rPr>
+          <w:color w:val="FF0000"/>
+        </w:rPr>
+        <w:t xml:space="preserve"> perspective. </w:t>
       </w:r>
       <w:r>
         <w:rPr>
@@ -1357,7 +1379,23 @@
           <w:b/>
           <w:color w:val="FF0000"/>
         </w:rPr>
-        <w:t>Assignment note: You have not been given a client/user, so you can make one up. Who do you think would be using your software?</w:t>
+        <w:t xml:space="preserve">Assignment </w:t>
+      </w:r>
+      <w:proofErr w:type="gramStart"/>
+      <w:r>
+        <w:rPr>
+          <w:b/>
+          <w:color w:val="FF0000"/>
+        </w:rPr>
+        <w:t>note</w:t>
+      </w:r>
+      <w:proofErr w:type="gramEnd"/>
+      <w:r>
+        <w:rPr>
+          <w:b/>
+          <w:color w:val="FF0000"/>
+        </w:rPr>
+        <w:t>: You have not been given a client/user, so you can make one up. Who do you think would be using your software?</w:t>
       </w:r>
     </w:p>
     <w:p>
@@ -1392,8 +1430,13 @@
         </w:rPr>
       </w:pPr>
       <w:r>
-        <w:t>Displaying data: Output..</w:t>
-      </w:r>
+        <w:t xml:space="preserve">Displaying data: </w:t>
+      </w:r>
+      <w:proofErr w:type="gramStart"/>
+      <w:r>
+        <w:t>Output..</w:t>
+      </w:r>
+      <w:proofErr w:type="gramEnd"/>
     </w:p>
     <w:p/>
     <w:p>
@@ -1638,11 +1681,17 @@
       </w:r>
     </w:p>
     <w:p>
+      <w:pPr>
+        <w:rPr>
+          <w:color w:val="FF0000"/>
+        </w:rPr>
+      </w:pPr>
+    </w:p>
+    <w:p>
       <w:r>
         <w:rPr>
           <w:noProof/>
         </w:rPr>
-        <w:lastRenderedPageBreak/>
         <w:drawing>
           <wp:inline distT="0" distB="0" distL="0" distR="0" wp14:anchorId="4C0D84FB" wp14:editId="35709AB7">
             <wp:extent cx="4591050" cy="4010025"/>
@@ -1859,7 +1908,21 @@
         <w:rPr>
           <w:color w:val="FF0000"/>
         </w:rPr>
-        <w:t>a brief description of what it does  (1 or 2 sentences);</w:t>
+        <w:t xml:space="preserve">a brief description of what it </w:t>
+      </w:r>
+      <w:proofErr w:type="gramStart"/>
+      <w:r>
+        <w:rPr>
+          <w:color w:val="FF0000"/>
+        </w:rPr>
+        <w:t>does  (</w:t>
+      </w:r>
+      <w:proofErr w:type="gramEnd"/>
+      <w:r>
+        <w:rPr>
+          <w:color w:val="FF0000"/>
+        </w:rPr>
+        <w:t>1 or 2 sentences);</w:t>
       </w:r>
     </w:p>
     <w:p>
@@ -1895,7 +1958,23 @@
         <w:rPr>
           <w:color w:val="FF0000"/>
         </w:rPr>
-        <w:t>a list of any side effects caused by the function (ie change global or member variables, changes data passed by reference from calling function etc)</w:t>
+        <w:t>a list of any side effects caused by the function (</w:t>
+      </w:r>
+      <w:proofErr w:type="spellStart"/>
+      <w:proofErr w:type="gramStart"/>
+      <w:r>
+        <w:rPr>
+          <w:color w:val="FF0000"/>
+        </w:rPr>
+        <w:t>ie</w:t>
+      </w:r>
+      <w:proofErr w:type="spellEnd"/>
+      <w:proofErr w:type="gramEnd"/>
+      <w:r>
+        <w:rPr>
+          <w:color w:val="FF0000"/>
+        </w:rPr>
+        <w:t xml:space="preserve"> change global or member variables, changes data passed by reference from calling function etc)</w:t>
       </w:r>
     </w:p>
     <w:p>
@@ -2065,7 +2144,23 @@
         <w:rPr>
           <w:color w:val="FF0000"/>
         </w:rPr>
-        <w:t>List of all data structures in the software (eg linked lists, trees, arrays etc)</w:t>
+        <w:t>List of all data structures in the software (</w:t>
+      </w:r>
+      <w:proofErr w:type="spellStart"/>
+      <w:proofErr w:type="gramStart"/>
+      <w:r>
+        <w:rPr>
+          <w:color w:val="FF0000"/>
+        </w:rPr>
+        <w:t>eg</w:t>
+      </w:r>
+      <w:proofErr w:type="spellEnd"/>
+      <w:proofErr w:type="gramEnd"/>
+      <w:r>
+        <w:rPr>
+          <w:color w:val="FF0000"/>
+        </w:rPr>
+        <w:t xml:space="preserve"> linked lists, trees, arrays etc)</w:t>
       </w:r>
       <w:r>
         <w:rPr>
@@ -2171,8 +2266,13 @@
         </w:numPr>
       </w:pPr>
       <w:r>
-        <w:t>Record: It is  a</w:t>
-      </w:r>
+        <w:t xml:space="preserve">Record: It </w:t>
+      </w:r>
+      <w:proofErr w:type="gramStart"/>
+      <w:r>
+        <w:t>is  a</w:t>
+      </w:r>
+      <w:proofErr w:type="gramEnd"/>
       <w:r>
         <w:t xml:space="preserve"> fixed number and sequence and typically indexed by names.</w:t>
       </w:r>
@@ -2464,7 +2564,15 @@
         <w:t>types of place user is looking to stay</w:t>
       </w:r>
       <w:r>
-        <w:t xml:space="preserve"> form the database. Home page will contain the logo of the company on top-middle of screen. Home page will contain one filter option where user can filter the data according to their needs (for e.g. Time, date or the types of building, suburb). User can go through the available data without searching as well.</w:t>
+        <w:t xml:space="preserve"> form the database. Home page will contain the logo of the company on top-middle of screen. Home page will contain one filter option where user can filter the data according to their needs (for </w:t>
+      </w:r>
+      <w:proofErr w:type="gramStart"/>
+      <w:r>
+        <w:t>e.g.</w:t>
+      </w:r>
+      <w:proofErr w:type="gramEnd"/>
+      <w:r>
+        <w:t xml:space="preserve"> Time, date or the types of building, suburb). User can go through the available data without searching as well.</w:t>
       </w:r>
     </w:p>
     <w:p/>
@@ -2694,7 +2802,21 @@
         <w:rPr>
           <w:color w:val="FF0000"/>
         </w:rPr>
-        <w:t xml:space="preserve">Detail your visual design: Layout, visual elements, icons, graphics, style, colour, fonts general screen designs. This can be sketches, wireframes, mockups etc, supported by a discussion, explanation, and </w:t>
+        <w:t xml:space="preserve">Detail your visual design: Layout, visual elements, icons, graphics, style, colour, fonts general screen designs. This can be sketches, wireframes, </w:t>
+      </w:r>
+      <w:proofErr w:type="spellStart"/>
+      <w:r>
+        <w:rPr>
+          <w:color w:val="FF0000"/>
+        </w:rPr>
+        <w:t>mockups</w:t>
+      </w:r>
+      <w:proofErr w:type="spellEnd"/>
+      <w:r>
+        <w:rPr>
+          <w:color w:val="FF0000"/>
+        </w:rPr>
+        <w:t xml:space="preserve"> etc, supported by a discussion, explanation, and </w:t>
       </w:r>
       <w:r>
         <w:rPr>

</xml_diff>